<commit_message>
Document and begin first NLP emotions work - Establish dataset - Lock in chosen evaluation metrict - Establish kept labels - Setup document structure - Load models and tokenizers
</commit_message>
<xml_diff>
--- a/docs/Draft Report/OCR/OCR Write-Up.docx
+++ b/docs/Draft Report/OCR/OCR Write-Up.docx
@@ -15,6 +15,7 @@
           <w:docPartUnique/>
         </w:docPartObj>
       </w:sdtPr>
+      <w:sdtEndPr/>
       <w:sdtContent>
         <w:p>
           <w:pPr>
@@ -66,7 +67,6 @@
                                 <w:pPr>
                                   <w:rPr>
                                     <w:rStyle w:val="SubtleEmphasis"/>
-                                    <w:lang w:val="en-US"/>
                                   </w:rPr>
                                 </w:pPr>
                                 <w:r>
@@ -127,7 +127,6 @@
                           <w:pPr>
                             <w:rPr>
                               <w:rStyle w:val="SubtleEmphasis"/>
-                              <w:lang w:val="en-US"/>
                             </w:rPr>
                           </w:pPr>
                           <w:r>
@@ -337,7 +336,7 @@
                                 </w:tblPr>
                                 <w:tblGrid>
                                   <w:gridCol w:w="6689"/>
-                                  <w:gridCol w:w="4503"/>
+                                  <w:gridCol w:w="726"/>
                                 </w:tblGrid>
                                 <w:tr>
                                   <w:trPr>
@@ -367,6 +366,11 @@
                                         <w:dataBinding w:prefixMappings="xmlns:ns0='http://purl.org/dc/elements/1.1/' xmlns:ns1='http://schemas.openxmlformats.org/package/2006/metadata/core-properties' " w:xpath="/ns1:coreProperties[1]/ns0:title[1]" w:storeItemID="{6C3C8BC8-F283-45AE-878A-BAB7291924A1}"/>
                                         <w:text/>
                                       </w:sdtPr>
+                                      <w:sdtEndPr>
+                                        <w:rPr>
+                                          <w:rStyle w:val="TitleChar"/>
+                                        </w:rPr>
+                                      </w:sdtEndPr>
                                       <w:sdtContent>
                                         <w:p>
                                           <w:pPr>
@@ -413,6 +417,7 @@
                                         <w:dataBinding w:prefixMappings="xmlns:ns0='http://purl.org/dc/elements/1.1/' xmlns:ns1='http://schemas.openxmlformats.org/package/2006/metadata/core-properties' " w:xpath="/ns1:coreProperties[1]/ns0:subject[1]" w:storeItemID="{6C3C8BC8-F283-45AE-878A-BAB7291924A1}"/>
                                         <w:text/>
                                       </w:sdtPr>
+                                      <w:sdtEndPr/>
                                       <w:sdtContent>
                                         <w:p>
                                           <w:pPr>
@@ -449,6 +454,7 @@
                                         <w:dataBinding w:prefixMappings="xmlns:ns0='http://schemas.microsoft.com/office/2006/coverPageProps' " w:xpath="/ns0:CoverPageProperties[1]/ns0:Abstract[1]" w:storeItemID="{55AF091B-3C7A-41E3-B477-F2FDAA23CFDA}"/>
                                         <w:text/>
                                       </w:sdtPr>
+                                      <w:sdtEndPr/>
                                       <w:sdtContent>
                                         <w:p>
                                           <w:pPr>
@@ -516,7 +522,7 @@
                           </w:tblPr>
                           <w:tblGrid>
                             <w:gridCol w:w="6689"/>
-                            <w:gridCol w:w="4503"/>
+                            <w:gridCol w:w="726"/>
                           </w:tblGrid>
                           <w:tr>
                             <w:trPr>
@@ -546,6 +552,11 @@
                                   <w:dataBinding w:prefixMappings="xmlns:ns0='http://purl.org/dc/elements/1.1/' xmlns:ns1='http://schemas.openxmlformats.org/package/2006/metadata/core-properties' " w:xpath="/ns1:coreProperties[1]/ns0:title[1]" w:storeItemID="{6C3C8BC8-F283-45AE-878A-BAB7291924A1}"/>
                                   <w:text/>
                                 </w:sdtPr>
+                                <w:sdtEndPr>
+                                  <w:rPr>
+                                    <w:rStyle w:val="TitleChar"/>
+                                  </w:rPr>
+                                </w:sdtEndPr>
                                 <w:sdtContent>
                                   <w:p>
                                     <w:pPr>
@@ -592,6 +603,7 @@
                                   <w:dataBinding w:prefixMappings="xmlns:ns0='http://purl.org/dc/elements/1.1/' xmlns:ns1='http://schemas.openxmlformats.org/package/2006/metadata/core-properties' " w:xpath="/ns1:coreProperties[1]/ns0:subject[1]" w:storeItemID="{6C3C8BC8-F283-45AE-878A-BAB7291924A1}"/>
                                   <w:text/>
                                 </w:sdtPr>
+                                <w:sdtEndPr/>
                                 <w:sdtContent>
                                   <w:p>
                                     <w:pPr>
@@ -628,6 +640,7 @@
                                   <w:dataBinding w:prefixMappings="xmlns:ns0='http://schemas.microsoft.com/office/2006/coverPageProps' " w:xpath="/ns0:CoverPageProperties[1]/ns0:Abstract[1]" w:storeItemID="{55AF091B-3C7A-41E3-B477-F2FDAA23CFDA}"/>
                                   <w:text/>
                                 </w:sdtPr>
+                                <w:sdtEndPr/>
                                 <w:sdtContent>
                                   <w:p>
                                     <w:pPr>
@@ -5216,6 +5229,7 @@
         <w:docPartUnique/>
       </w:docPartObj>
     </w:sdtPr>
+    <w:sdtEndPr/>
     <w:sdtContent>
       <w:sdt>
         <w:sdtPr>
@@ -5225,6 +5239,7 @@
             <w:docPartUnique/>
           </w:docPartObj>
         </w:sdtPr>
+        <w:sdtEndPr/>
         <w:sdtContent>
           <w:p>
             <w:pPr>

</xml_diff>